<commit_message>
Masivo y ajustes menores
</commit_message>
<xml_diff>
--- a/storage/fonavis/template/tirecibo.docx
+++ b/storage/fonavis/template/tirecibo.docx
@@ -192,8 +192,6 @@
         </w:rPr>
         <w:t>5</w:t>
       </w:r>
-      <w:bookmarkStart w:id="0" w:name="_GoBack"/>
-      <w:bookmarkEnd w:id="0"/>
       <w:r>
         <w:rPr>
           <w:rFonts w:asciiTheme="majorHAnsi" w:eastAsia="Arial Unicode MS" w:hAnsiTheme="majorHAnsi" w:cs="Arial Unicode MS"/>
@@ -749,44 +747,32 @@
         </w:rPr>
         <w:t>}</w:t>
       </w:r>
+      <w:bookmarkStart w:id="0" w:name="_GoBack"/>
+      <w:bookmarkEnd w:id="0"/>
     </w:p>
-    <w:p/>
-    <w:p/>
-    <w:p/>
-    <w:p/>
-    <w:p/>
     <w:p>
       <w:pPr>
-        <w:spacing w:before="100" w:after="100"/>
-        <w:jc w:val="both"/>
-        <w:rPr>
-          <w:rFonts w:asciiTheme="majorHAnsi" w:eastAsia="Arial Unicode MS" w:hAnsiTheme="majorHAnsi" w:cs="Arial Unicode MS"/>
-        </w:rPr>
+        <w:jc w:val="center"/>
       </w:pPr>
       <w:r>
         <w:rPr>
-          <w:rFonts w:asciiTheme="majorHAnsi" w:eastAsia="Arial Unicode MS" w:hAnsiTheme="majorHAnsi" w:cs="Arial Unicode MS"/>
-        </w:rPr>
-        <w:t xml:space="preserve">${IMAGEN} </w:t>
-      </w:r>
-      <w:r>
-        <w:rPr>
-          <w:rFonts w:asciiTheme="majorHAnsi" w:eastAsia="Arial Unicode MS" w:hAnsiTheme="majorHAnsi" w:cs="Arial Unicode MS"/>
+          <w:rFonts w:eastAsia="Arial Unicode MS" w:cstheme="minorHAnsi"/>
+        </w:rPr>
+        <w:t>${IMAGEN}</w:t>
+      </w:r>
+      <w:r>
+        <w:t xml:space="preserve">  </w:t>
+      </w:r>
+      <w:r>
+        <w:rPr>
           <w:noProof/>
+          <w:lang w:eastAsia="es-PY"/>
         </w:rPr>
         <w:drawing>
-          <wp:anchor distT="0" distB="0" distL="114300" distR="114300" simplePos="0" relativeHeight="251659264" behindDoc="0" locked="0" layoutInCell="1" allowOverlap="1" wp14:anchorId="6FF4C9AD" wp14:editId="1CE9F221">
-            <wp:simplePos x="0" y="0"/>
-            <wp:positionH relativeFrom="rightMargin">
-              <wp:posOffset>-3960495</wp:posOffset>
-            </wp:positionH>
-            <wp:positionV relativeFrom="page">
-              <wp:posOffset>7352665</wp:posOffset>
-            </wp:positionV>
-            <wp:extent cx="3708000" cy="1368000"/>
-            <wp:effectExtent l="0" t="0" r="6985" b="3810"/>
-            <wp:wrapSquare wrapText="bothSides"/>
-            <wp:docPr id="4" name="Imagen 4"/>
+          <wp:inline distT="0" distB="0" distL="0" distR="0" wp14:anchorId="4153F570" wp14:editId="4CFBA925">
+            <wp:extent cx="3997063" cy="1306173"/>
+            <wp:effectExtent l="0" t="0" r="3810" b="8890"/>
+            <wp:docPr id="1" name="Imagen 1"/>
             <wp:cNvGraphicFramePr>
               <a:graphicFrameLocks xmlns:a="http://schemas.openxmlformats.org/drawingml/2006/main" noChangeAspect="1"/>
             </wp:cNvGraphicFramePr>
@@ -794,7 +780,7 @@
               <a:graphicData uri="http://schemas.openxmlformats.org/drawingml/2006/picture">
                 <pic:pic xmlns:pic="http://schemas.openxmlformats.org/drawingml/2006/picture">
                   <pic:nvPicPr>
-                    <pic:cNvPr id="4" name="firma y sello-01.jpg"/>
+                    <pic:cNvPr id="1" name="firma y sello-01.jpg"/>
                     <pic:cNvPicPr/>
                   </pic:nvPicPr>
                   <pic:blipFill>
@@ -812,7 +798,7 @@
                   <pic:spPr>
                     <a:xfrm>
                       <a:off x="0" y="0"/>
-                      <a:ext cx="3708000" cy="1368000"/>
+                      <a:ext cx="4008706" cy="1309978"/>
                     </a:xfrm>
                     <a:prstGeom prst="rect">
                       <a:avLst/>
@@ -821,15 +807,18 @@
                 </pic:pic>
               </a:graphicData>
             </a:graphic>
-            <wp14:sizeRelH relativeFrom="margin">
-              <wp14:pctWidth>0</wp14:pctWidth>
-            </wp14:sizeRelH>
-            <wp14:sizeRelV relativeFrom="margin">
-              <wp14:pctHeight>0</wp14:pctHeight>
-            </wp14:sizeRelV>
-          </wp:anchor>
+          </wp:inline>
         </w:drawing>
       </w:r>
+    </w:p>
+    <w:p>
+      <w:pPr>
+        <w:spacing w:before="100" w:after="100"/>
+        <w:jc w:val="both"/>
+        <w:rPr>
+          <w:rFonts w:asciiTheme="majorHAnsi" w:eastAsia="Arial Unicode MS" w:hAnsiTheme="majorHAnsi" w:cs="Arial Unicode MS"/>
+        </w:rPr>
+      </w:pPr>
     </w:p>
     <w:sectPr>
       <w:headerReference w:type="default" r:id="rId8"/>
@@ -1868,7 +1857,7 @@
 </file>
 
 <file path=customXml/itemProps1.xml><?xml version="1.0" encoding="utf-8"?>
-<ds:datastoreItem xmlns:ds="http://schemas.openxmlformats.org/officeDocument/2006/customXml" ds:itemID="{139A26DE-2A05-4DAA-B4FD-CCA03CDA2801}">
+<ds:datastoreItem xmlns:ds="http://schemas.openxmlformats.org/officeDocument/2006/customXml" ds:itemID="{41428AA1-01D6-461B-BEA5-37A3BD5D900A}">
   <ds:schemaRefs>
     <ds:schemaRef ds:uri="http://schemas.openxmlformats.org/officeDocument/2006/bibliography"/>
   </ds:schemaRefs>

</xml_diff>

<commit_message>
ajustes indert template y recibo
</commit_message>
<xml_diff>
--- a/storage/fonavis/template/tirecibo.docx
+++ b/storage/fonavis/template/tirecibo.docx
@@ -613,13 +613,12 @@
     </w:p>
     <w:p>
       <w:pPr>
-        <w:spacing w:before="100" w:after="0" w:line="240" w:lineRule="auto"/>
+        <w:spacing w:after="0" w:line="240" w:lineRule="auto"/>
         <w:jc w:val="both"/>
         <w:rPr>
           <w:rFonts w:asciiTheme="majorHAnsi" w:eastAsia="Arial Unicode MS" w:hAnsiTheme="majorHAnsi" w:cs="Arial Unicode MS"/>
         </w:rPr>
       </w:pPr>
-      <w:bookmarkStart w:id="0" w:name="_GoBack"/>
       <w:r>
         <w:rPr>
           <w:rFonts w:asciiTheme="majorHAnsi" w:eastAsia="Arial Unicode MS" w:hAnsiTheme="majorHAnsi" w:cs="Arial Unicode MS"/>
@@ -641,7 +640,7 @@
     </w:p>
     <w:p>
       <w:pPr>
-        <w:spacing w:before="100" w:after="0" w:line="240" w:lineRule="auto"/>
+        <w:spacing w:after="0" w:line="240" w:lineRule="auto"/>
         <w:jc w:val="both"/>
         <w:rPr>
           <w:rFonts w:asciiTheme="majorHAnsi" w:eastAsia="Arial Unicode MS" w:hAnsiTheme="majorHAnsi" w:cs="Arial Unicode MS"/>
@@ -668,7 +667,7 @@
     </w:p>
     <w:p>
       <w:pPr>
-        <w:spacing w:before="100" w:after="0" w:line="240" w:lineRule="auto"/>
+        <w:spacing w:after="0" w:line="240" w:lineRule="auto"/>
         <w:jc w:val="both"/>
         <w:rPr>
           <w:rFonts w:asciiTheme="majorHAnsi" w:eastAsia="Arial Unicode MS" w:hAnsiTheme="majorHAnsi" w:cs="Arial Unicode MS"/>
@@ -716,7 +715,6 @@
           <w:tcPr>
             <w:tcW w:w="4489" w:type="dxa"/>
           </w:tcPr>
-          <w:bookmarkEnd w:id="0"/>
           <w:p>
             <w:pPr>
               <w:spacing w:before="100" w:after="100" w:line="276" w:lineRule="auto"/>
@@ -839,6 +837,8 @@
           <w:rFonts w:asciiTheme="majorHAnsi" w:eastAsia="Arial Unicode MS" w:hAnsiTheme="majorHAnsi" w:cs="Arial Unicode MS"/>
         </w:rPr>
       </w:pPr>
+      <w:bookmarkStart w:id="0" w:name="_GoBack"/>
+      <w:bookmarkEnd w:id="0"/>
     </w:p>
     <w:sectPr>
       <w:headerReference w:type="even" r:id="rId8"/>
@@ -1926,7 +1926,7 @@
 </file>
 
 <file path=customXml/itemProps1.xml><?xml version="1.0" encoding="utf-8"?>
-<ds:datastoreItem xmlns:ds="http://schemas.openxmlformats.org/officeDocument/2006/customXml" ds:itemID="{13F8962C-0372-467C-A3DA-5234F1F665EE}">
+<ds:datastoreItem xmlns:ds="http://schemas.openxmlformats.org/officeDocument/2006/customXml" ds:itemID="{B8A658F6-9C2A-4DF3-A163-EC79089EAF15}">
   <ds:schemaRefs>
     <ds:schemaRef ds:uri="http://schemas.openxmlformats.org/officeDocument/2006/bibliography"/>
   </ds:schemaRefs>

</xml_diff>